<commit_message>
weights war and resource
</commit_message>
<xml_diff>
--- a/Resource Weight Scaling.docx
+++ b/Resource Weight Scaling.docx
@@ -23,7 +23,13 @@
     </w:p>
     <w:p>
       <w:r>
-        <w:t xml:space="preserve">Similar to some the scaling we did in part one, we increase the resource weights in the resource dictionary.  We tested a 50% and 75% up scale on raw materials, produced materials and waste to </w:t>
+        <w:t xml:space="preserve">Similar to some the scaling we did in part one, we increase the resource weights in the resource dictionary.  We tested a 50% and 75% </w:t>
+      </w:r>
+      <w:r>
+        <w:t>upscale</w:t>
+      </w:r>
+      <w:r>
+        <w:t xml:space="preserve"> on raw materials, produced materials and waste to </w:t>
       </w:r>
       <w:r>
         <w:t>watch how the preferences shift</w:t>
@@ -33,6 +39,453 @@
       </w:r>
       <w:r>
         <w:t>. These weight changes</w:t>
+      </w:r>
+      <w:r>
+        <w:t xml:space="preserve"> were also applied to war weights which decided the war power or deterrence score and the </w:t>
+      </w:r>
+      <w:r>
+        <w:t xml:space="preserve">warfare quality score. </w:t>
+      </w:r>
+      <w:r>
+        <w:t>The scaling of the war weights was on the premise that countries will show more inclination to war since their deterrence score compare to others might increase as we scaled the war weights</w:t>
+      </w:r>
+    </w:p>
+    <w:p/>
+    <w:p>
+      <w:r>
+        <w:t xml:space="preserve">num_rounds = </w:t>
+      </w:r>
+      <w:r>
+        <w:t>7</w:t>
+      </w:r>
+      <w:r>
+        <w:br/>
+        <w:t>frontier_size = 100</w:t>
+      </w:r>
+      <w:r>
+        <w:br/>
+      </w:r>
+      <w:r>
+        <w:br/>
+        <w:t># Calculate solution_limit and depth limit dynamically based on country properties ?</w:t>
+      </w:r>
+      <w:r>
+        <w:br/>
+        <w:t>use_dynamic_solution_limit = True</w:t>
+      </w:r>
+      <w:r>
+        <w:br/>
+        <w:t>use_dynamic_depth_limit = True</w:t>
+      </w:r>
+      <w:r>
+        <w:br/>
+        <w:t>solution_limit = 1000</w:t>
+      </w:r>
+      <w:r>
+        <w:br/>
+        <w:t>depth = 3</w:t>
+      </w:r>
+      <w:r>
+        <w:br/>
+      </w:r>
+      <w:r>
+        <w:br/>
+        <w:t>interventions_on = True  # Do we want interventions ?</w:t>
+      </w:r>
+      <w:r>
+        <w:br/>
+        <w:t>log_inequality = False # Track inequality in the world</w:t>
+      </w:r>
+      <w:r>
+        <w:br/>
+      </w:r>
+      <w:r>
+        <w:br/>
+        <w:t>seed = 123456654321</w:t>
+      </w:r>
+      <w:r>
+        <w:br/>
+      </w:r>
+      <w:r>
+        <w:br/>
+        <w:t># Parameters for trade selectivity, index 0 and 1 are k and x_0 for not selective countries,</w:t>
+      </w:r>
+      <w:r>
+        <w:br/>
+        <w:t># index 2 and 3 are are k and x_0 for selective countries</w:t>
+      </w:r>
+      <w:r>
+        <w:br/>
+        <w:t>trade_selectivity_parameters = [1, 100, 2, 200]</w:t>
+      </w:r>
+      <w:r>
+        <w:br/>
+      </w:r>
+      <w:r>
+        <w:br/>
+      </w:r>
+      <w:r>
+        <w:br/>
+        <w:t># Game Input Files</w:t>
+      </w:r>
+      <w:r>
+        <w:br/>
+        <w:t>initial_state_filename = "./input_files/</w:t>
+      </w:r>
+      <w:r>
+        <w:t>countries_for_test</w:t>
+      </w:r>
+      <w:r>
+        <w:t>.xlsx"</w:t>
+      </w:r>
+      <w:r>
+        <w:br/>
+        <w:t>initial_resource_filename</w:t>
+      </w:r>
+      <w:r>
+        <w:t>s</w:t>
+      </w:r>
+      <w:r>
+        <w:t xml:space="preserve"> = "./input_files/</w:t>
+      </w:r>
+      <w:r>
+        <w:t xml:space="preserve"> {</w:t>
+      </w:r>
+      <w:r>
+        <w:t>Resources</w:t>
+      </w:r>
+      <w:r>
+        <w:t xml:space="preserve"> – ww prod 0.5</w:t>
+      </w:r>
+      <w:r>
+        <w:t>.xlsx</w:t>
+      </w:r>
+      <w:r>
+        <w:t xml:space="preserve">, </w:t>
+      </w:r>
+      <w:r>
+        <w:t>Resources</w:t>
+      </w:r>
+      <w:r>
+        <w:t xml:space="preserve"> – ww prod 0.</w:t>
+      </w:r>
+      <w:r>
+        <w:t>7</w:t>
+      </w:r>
+      <w:r>
+        <w:t>5</w:t>
+      </w:r>
+      <w:r>
+        <w:t>.xlsx</w:t>
+      </w:r>
+      <w:r>
+        <w:t xml:space="preserve">, </w:t>
+      </w:r>
+      <w:r>
+        <w:t>Resources</w:t>
+      </w:r>
+      <w:r>
+        <w:t xml:space="preserve"> – ww </w:t>
+      </w:r>
+      <w:r>
+        <w:t>raw</w:t>
+      </w:r>
+      <w:r>
+        <w:t xml:space="preserve"> 0.5</w:t>
+      </w:r>
+      <w:r>
+        <w:t>.xlsx</w:t>
+      </w:r>
+      <w:r>
+        <w:t xml:space="preserve"> , </w:t>
+      </w:r>
+      <w:r>
+        <w:t>Resources</w:t>
+      </w:r>
+      <w:r>
+        <w:t xml:space="preserve"> – ww r</w:t>
+      </w:r>
+      <w:r>
+        <w:t>aw</w:t>
+      </w:r>
+      <w:r>
+        <w:t xml:space="preserve"> 0.</w:t>
+      </w:r>
+      <w:r>
+        <w:t>7</w:t>
+      </w:r>
+      <w:r>
+        <w:t>5</w:t>
+      </w:r>
+      <w:r>
+        <w:t>.xlsx</w:t>
+      </w:r>
+      <w:r>
+        <w:t xml:space="preserve"> , </w:t>
+      </w:r>
+      <w:r>
+        <w:t>Resources</w:t>
+      </w:r>
+      <w:r>
+        <w:t xml:space="preserve"> –</w:t>
+      </w:r>
+      <w:r>
+        <w:t xml:space="preserve"> </w:t>
+      </w:r>
+      <w:r>
+        <w:t>prod 0.5</w:t>
+      </w:r>
+      <w:r>
+        <w:t>.xlsx</w:t>
+      </w:r>
+      <w:r>
+        <w:t xml:space="preserve">, </w:t>
+      </w:r>
+      <w:r>
+        <w:t>Resources</w:t>
+      </w:r>
+      <w:r>
+        <w:t xml:space="preserve"> – prod 0.</w:t>
+      </w:r>
+      <w:r>
+        <w:t>7</w:t>
+      </w:r>
+      <w:r>
+        <w:t>5</w:t>
+      </w:r>
+      <w:r>
+        <w:t>.xlsx</w:t>
+      </w:r>
+      <w:r>
+        <w:t xml:space="preserve">, </w:t>
+      </w:r>
+      <w:r>
+        <w:t>Resources</w:t>
+      </w:r>
+      <w:r>
+        <w:t xml:space="preserve"> – </w:t>
+      </w:r>
+      <w:r>
+        <w:t>raw</w:t>
+      </w:r>
+      <w:r>
+        <w:t xml:space="preserve"> 0.5</w:t>
+      </w:r>
+      <w:r>
+        <w:t>.xlsx</w:t>
+      </w:r>
+      <w:r>
+        <w:t xml:space="preserve"> , </w:t>
+      </w:r>
+      <w:r>
+        <w:t>Resources</w:t>
+      </w:r>
+      <w:r>
+        <w:t xml:space="preserve"> – </w:t>
+      </w:r>
+      <w:r>
+        <w:t>raw</w:t>
+      </w:r>
+      <w:r>
+        <w:t xml:space="preserve"> 0.</w:t>
+      </w:r>
+      <w:r>
+        <w:t>7</w:t>
+      </w:r>
+      <w:r>
+        <w:t>5</w:t>
+      </w:r>
+      <w:r>
+        <w:t>.xlsx</w:t>
+      </w:r>
+      <w:r>
+        <w:t xml:space="preserve"> , </w:t>
+      </w:r>
+      <w:r>
+        <w:t>Resources</w:t>
+      </w:r>
+      <w:r>
+        <w:t xml:space="preserve"> – </w:t>
+      </w:r>
+      <w:r>
+        <w:t>waste</w:t>
+      </w:r>
+      <w:r>
+        <w:t xml:space="preserve"> 0.5</w:t>
+      </w:r>
+      <w:r>
+        <w:t>.xlsx</w:t>
+      </w:r>
+      <w:r>
+        <w:t xml:space="preserve"> , </w:t>
+      </w:r>
+      <w:r>
+        <w:t>Resources</w:t>
+      </w:r>
+      <w:r>
+        <w:t xml:space="preserve"> – </w:t>
+      </w:r>
+      <w:r>
+        <w:t>waste</w:t>
+      </w:r>
+      <w:r>
+        <w:t xml:space="preserve"> 0.</w:t>
+      </w:r>
+      <w:r>
+        <w:t>7</w:t>
+      </w:r>
+      <w:r>
+        <w:t>5</w:t>
+      </w:r>
+      <w:r>
+        <w:t>.xlsx</w:t>
+      </w:r>
+      <w:r>
+        <w:t xml:space="preserve"> }</w:t>
+      </w:r>
+      <w:r>
+        <w:t>"</w:t>
+      </w:r>
+      <w:r>
+        <w:br/>
+        <w:t>initial_interventions_filename = "./input_files/Interventions_case</w:t>
+      </w:r>
+      <w:r>
+        <w:t>0</w:t>
+      </w:r>
+      <w:r>
+        <w:t>.xlsx"</w:t>
+      </w:r>
+      <w:r>
+        <w:br/>
+      </w:r>
+      <w:r>
+        <w:br/>
+      </w:r>
+      <w:r>
+        <w:br/>
+        <w:t># Game Output Files</w:t>
+      </w:r>
+      <w:r>
+        <w:br/>
+        <w:t>output_schedule_filename = "./output_files/</w:t>
+      </w:r>
+      <w:r>
+        <w:t xml:space="preserve">{raw -mat 0.5.txt, raw -mat 0.75.txt, </w:t>
+      </w:r>
+      <w:r>
+        <w:t>raw -</w:t>
+      </w:r>
+      <w:r>
+        <w:t>prod</w:t>
+      </w:r>
+      <w:r>
+        <w:t xml:space="preserve"> 0.5.txt</w:t>
+      </w:r>
+      <w:r>
+        <w:t xml:space="preserve">, </w:t>
+      </w:r>
+      <w:r>
+        <w:t>raw -</w:t>
+      </w:r>
+      <w:r>
+        <w:t>prod</w:t>
+      </w:r>
+      <w:r>
+        <w:t xml:space="preserve"> 0.75.txt</w:t>
+      </w:r>
+      <w:r>
+        <w:t xml:space="preserve">, </w:t>
+      </w:r>
+      <w:r>
+        <w:t>raw -</w:t>
+      </w:r>
+      <w:r>
+        <w:t>waste</w:t>
+      </w:r>
+      <w:r>
+        <w:t xml:space="preserve"> 0.5.txt</w:t>
+      </w:r>
+      <w:r>
+        <w:t xml:space="preserve">, </w:t>
+      </w:r>
+      <w:r>
+        <w:t>raw -</w:t>
+      </w:r>
+      <w:r>
+        <w:t>w</w:t>
+      </w:r>
+      <w:r>
+        <w:t>a</w:t>
+      </w:r>
+      <w:r>
+        <w:t>s</w:t>
+      </w:r>
+      <w:r>
+        <w:t>t</w:t>
+      </w:r>
+      <w:r>
+        <w:t>e</w:t>
+      </w:r>
+      <w:r>
+        <w:t xml:space="preserve"> 0.75.txt</w:t>
+      </w:r>
+      <w:r>
+        <w:t>, wwp 0.5.txt, wwp 0.75.txt, wwr 0.5.txt, wwr 0.75.txt</w:t>
+      </w:r>
+      <w:r>
+        <w:t xml:space="preserve"> }</w:t>
+      </w:r>
+      <w:r>
+        <w:t xml:space="preserve"> </w:t>
+      </w:r>
+      <w:r>
+        <w:t xml:space="preserve">"  </w:t>
+      </w:r>
+    </w:p>
+    <w:p>
+      <w:r>
+        <w:t xml:space="preserve">game_state_print = True </w:t>
+      </w:r>
+    </w:p>
+    <w:p>
+      <w:r>
+        <w:lastRenderedPageBreak/>
+        <w:t>game_state_filename = "./game_output_files/no_inequality.csv"</w:t>
+      </w:r>
+    </w:p>
+    <w:p>
+      <w:r>
+        <w:t>Results:</w:t>
+      </w:r>
+    </w:p>
+    <w:p>
+      <w:r>
+        <w:t xml:space="preserve">After analyzing the </w:t>
+      </w:r>
+      <w:r>
+        <w:t>output</w:t>
+      </w:r>
+      <w:r>
+        <w:t xml:space="preserve"> text files</w:t>
+      </w:r>
+      <w:r>
+        <w:t xml:space="preserve">, </w:t>
+      </w:r>
+      <w:r>
+        <w:t xml:space="preserve">we recognized that for a </w:t>
+      </w:r>
+      <w:r>
+        <w:t xml:space="preserve">for the scaling of 0.5 and 0.75 of raw material resources for just resource weight </w:t>
+      </w:r>
+      <w:r>
+        <w:t xml:space="preserve">we saw a drop in transforms compared to the control run just as we expected in the part 1. However, for 0.5 and 0.75 scaling for waste the transfers and transforms did not change in value too much in number. </w:t>
+      </w:r>
+      <w:r>
+        <w:t>This was surprising because we set up the war weight to steer countries to step up for war when they can. We saw that this result may be because we do not have any resource increase apart from transfer and transforms</w:t>
+      </w:r>
+      <w:r>
+        <w:t>. This means our world is in perpetual spending as a whole with no renewal of resources.</w:t>
       </w:r>
     </w:p>
     <w:sectPr>
@@ -447,7 +900,6 @@
   <w:style w:type="character" w:default="1" w:styleId="DefaultParagraphFont">
     <w:name w:val="Default Paragraph Font"/>
     <w:uiPriority w:val="1"/>
-    <w:semiHidden/>
     <w:unhideWhenUsed/>
   </w:style>
   <w:style w:type="table" w:default="1" w:styleId="TableNormal">

</xml_diff>